<commit_message>
Added. Struct scheme, poster. Changed class diagramm, Hash passwords in qt code. Tokens list
</commit_message>
<xml_diff>
--- a/Docs/07.СИСТЕМНОЕ ПРОЕКТИРОВАНИЕ.docx
+++ b/Docs/07.СИСТЕМНОЕ ПРОЕКТИРОВАНИЕ.docx
@@ -1266,6 +1266,45 @@
     </w:p>
     <w:p>
       <w:pPr>
+        <w:pStyle w:val="a4"/>
+        <w:ind w:firstLine="709"/>
+        <w:rPr>
+          <w:rFonts w:cs="Times New Roman"/>
+          <w:szCs w:val="28"/>
+        </w:rPr>
+      </w:pPr>
+      <w:r>
+        <w:rPr>
+          <w:rFonts w:cs="Times New Roman"/>
+          <w:szCs w:val="28"/>
+        </w:rPr>
+        <w:t xml:space="preserve">Также можно отметить факт того, что </w:t>
+      </w:r>
+      <w:r>
+        <w:rPr>
+          <w:rFonts w:cs="Times New Roman"/>
+          <w:szCs w:val="28"/>
+          <w:lang w:val="en-US"/>
+        </w:rPr>
+        <w:t>PostgreSQL</w:t>
+      </w:r>
+      <w:r>
+        <w:rPr>
+          <w:rFonts w:cs="Times New Roman"/>
+          <w:szCs w:val="28"/>
+        </w:rPr>
+        <w:t xml:space="preserve"> управляет доступом при помощи так ролей. Роли могут быть членами других ролей, что позволяет им наследовать параметры привилегий, определённых ранее ролей. </w:t>
+      </w:r>
+      <w:r>
+        <w:rPr>
+          <w:rFonts w:cs="Times New Roman"/>
+          <w:szCs w:val="28"/>
+        </w:rPr>
+        <w:t>Что будет использовано при разработке приложения и описано позже.</w:t>
+      </w:r>
+    </w:p>
+    <w:p>
+      <w:pPr>
         <w:ind w:firstLine="708"/>
         <w:jc w:val="both"/>
         <w:rPr>
@@ -1378,15 +1417,7 @@
           <w:color w:val="000000"/>
           <w:szCs w:val="28"/>
         </w:rPr>
-        <w:t>Этот блок взаимодействует со следующими блоками</w:t>
-      </w:r>
-      <w:r>
-        <w:rPr>
-          <w:rFonts w:cs="Times New Roman"/>
-          <w:color w:val="000000"/>
-          <w:szCs w:val="28"/>
-        </w:rPr>
-        <w:t>:</w:t>
+        <w:t>Этот блок взаимодействует со следующими блоками:</w:t>
       </w:r>
     </w:p>
     <w:p>
@@ -1476,15 +1507,7 @@
           <w:color w:val="000000"/>
           <w:szCs w:val="28"/>
         </w:rPr>
-        <w:t>отображения информации о конкретном учащемся для роли «учащийся»</w:t>
-      </w:r>
-      <w:r>
-        <w:rPr>
-          <w:rFonts w:cs="Times New Roman"/>
-          <w:color w:val="000000"/>
-          <w:szCs w:val="28"/>
-        </w:rPr>
-        <w:t>;</w:t>
+        <w:t>отображения информации о конкретном учащемся для роли «учащийся»;</w:t>
       </w:r>
     </w:p>
     <w:p>
@@ -1655,6 +1678,77 @@
           <w:color w:val="000000"/>
           <w:szCs w:val="28"/>
         </w:rPr>
+        <w:t xml:space="preserve">блок </w:t>
+      </w:r>
+      <w:r>
+        <w:rPr>
+          <w:rFonts w:cs="Times New Roman"/>
+          <w:color w:val="000000"/>
+          <w:szCs w:val="28"/>
+        </w:rPr>
+        <w:t>авторизации</w:t>
+      </w:r>
+      <w:r>
+        <w:rPr>
+          <w:rFonts w:cs="Times New Roman"/>
+          <w:szCs w:val="28"/>
+        </w:rPr>
+        <w:t>;</w:t>
+      </w:r>
+    </w:p>
+    <w:p>
+      <w:pPr>
+        <w:pStyle w:val="a4"/>
+        <w:numPr>
+          <w:ilvl w:val="0"/>
+          <w:numId w:val="1"/>
+        </w:numPr>
+        <w:tabs>
+          <w:tab w:val="num" w:pos="1134"/>
+        </w:tabs>
+        <w:ind w:left="0" w:firstLine="709"/>
+        <w:rPr>
+          <w:rFonts w:cs="Times New Roman"/>
+          <w:szCs w:val="28"/>
+        </w:rPr>
+      </w:pPr>
+      <w:r>
+        <w:rPr>
+          <w:rFonts w:cs="Times New Roman"/>
+          <w:szCs w:val="28"/>
+        </w:rPr>
+        <w:t>блок выбора объема отображаемой информации об учащемся</w:t>
+      </w:r>
+      <w:r>
+        <w:rPr>
+          <w:rFonts w:cs="Times New Roman"/>
+          <w:szCs w:val="28"/>
+        </w:rPr>
+        <w:t>;</w:t>
+      </w:r>
+    </w:p>
+    <w:p>
+      <w:pPr>
+        <w:pStyle w:val="a4"/>
+        <w:numPr>
+          <w:ilvl w:val="0"/>
+          <w:numId w:val="1"/>
+        </w:numPr>
+        <w:tabs>
+          <w:tab w:val="num" w:pos="1134"/>
+        </w:tabs>
+        <w:ind w:left="0" w:firstLine="709"/>
+        <w:rPr>
+          <w:rFonts w:cs="Times New Roman"/>
+          <w:szCs w:val="28"/>
+        </w:rPr>
+      </w:pPr>
+      <w:r>
+        <w:rPr>
+          <w:rFonts w:cs="Times New Roman"/>
+          <w:color w:val="000000"/>
+          <w:szCs w:val="28"/>
+        </w:rPr>
         <w:t>блок выбора учащегося для выставления отметки</w:t>
       </w:r>
       <w:r>
@@ -1686,7 +1780,15 @@
           <w:rFonts w:cs="Times New Roman"/>
           <w:szCs w:val="28"/>
         </w:rPr>
-        <w:t>блок выбора объема отображаемой информации об учащемся.</w:t>
+        <w:t>блок выставления отметки учащемуся</w:t>
+      </w:r>
+      <w:r>
+        <w:rPr>
+          <w:rFonts w:cs="Times New Roman"/>
+          <w:szCs w:val="28"/>
+          <w:lang w:val="en-US"/>
+        </w:rPr>
+        <w:t>.</w:t>
       </w:r>
     </w:p>
     <w:p>
@@ -1727,7 +1829,15 @@
           <w:rFonts w:cs="Times New Roman"/>
           <w:szCs w:val="28"/>
         </w:rPr>
-        <w:t xml:space="preserve"> с ролью «преподаватель». Он необходим для конкретизации учащегося, которому в дальнейшем будет выставлена отметка и, по желанию, комментарий к ней. Данный блок напрямую взаимодействует с блоками реляционной базы данных, для понимания существует студент, которому намереваются выставить отметку, и блоком авторизации, для понимания кто именно хочет выставить отметку.</w:t>
+        <w:t xml:space="preserve"> с ролью «преподаватель». Он необходим для конкретизации учащегося, которому в дальнейшем будет выставлена отметка и, по желанию, </w:t>
+      </w:r>
+      <w:r>
+        <w:rPr>
+          <w:rFonts w:cs="Times New Roman"/>
+          <w:szCs w:val="28"/>
+        </w:rPr>
+        <w:lastRenderedPageBreak/>
+        <w:t>комментарий к ней. Данный блок напрямую взаимодействует с блоками реляционной базы данных, для понимания существует студент, которому намереваются выставить отметку, и блоком авторизации, для понимания кто именно хочет выставить отметку.</w:t>
       </w:r>
       <w:r>
         <w:rPr>
@@ -1743,15 +1853,7 @@
           <w:color w:val="000000"/>
           <w:szCs w:val="28"/>
         </w:rPr>
-        <w:t>Взаимодействует описанный выше блок со следующими блоками</w:t>
-      </w:r>
-      <w:r>
-        <w:rPr>
-          <w:rFonts w:cs="Times New Roman"/>
-          <w:color w:val="000000"/>
-          <w:szCs w:val="28"/>
-        </w:rPr>
-        <w:t>:</w:t>
+        <w:t>Взаимодействует описанный выше блок со следующими блоками:</w:t>
       </w:r>
     </w:p>
     <w:p>
@@ -1807,8 +1909,46 @@
           <w:rFonts w:cs="Times New Roman"/>
           <w:szCs w:val="28"/>
         </w:rPr>
-        <w:lastRenderedPageBreak/>
-        <w:t>блок выставления отметки учащемуся.</w:t>
+        <w:t>выставления отметки учащемуся</w:t>
+      </w:r>
+      <w:r>
+        <w:rPr>
+          <w:rFonts w:cs="Times New Roman"/>
+          <w:szCs w:val="28"/>
+          <w:lang w:val="en-US"/>
+        </w:rPr>
+        <w:t>;</w:t>
+      </w:r>
+    </w:p>
+    <w:p>
+      <w:pPr>
+        <w:pStyle w:val="a4"/>
+        <w:numPr>
+          <w:ilvl w:val="0"/>
+          <w:numId w:val="1"/>
+        </w:numPr>
+        <w:tabs>
+          <w:tab w:val="num" w:pos="1134"/>
+        </w:tabs>
+        <w:ind w:left="0" w:firstLine="709"/>
+        <w:rPr>
+          <w:rFonts w:cs="Times New Roman"/>
+          <w:szCs w:val="28"/>
+        </w:rPr>
+      </w:pPr>
+      <w:r>
+        <w:rPr>
+          <w:rFonts w:cs="Times New Roman"/>
+          <w:szCs w:val="28"/>
+        </w:rPr>
+        <w:t>меню взаимодействия с пользователем</w:t>
+      </w:r>
+      <w:r>
+        <w:rPr>
+          <w:rFonts w:cs="Times New Roman"/>
+          <w:szCs w:val="28"/>
+        </w:rPr>
+        <w:t>.</w:t>
       </w:r>
     </w:p>
     <w:p>
@@ -1943,10 +2083,11 @@
     </w:p>
     <w:p>
       <w:pPr>
-        <w:pStyle w:val="a4"/>
-        <w:ind w:firstLine="709"/>
-        <w:rPr>
-          <w:rFonts w:cs="Times New Roman"/>
+        <w:ind w:firstLine="708"/>
+        <w:jc w:val="both"/>
+        <w:rPr>
+          <w:rFonts w:cs="Times New Roman"/>
+          <w:color w:val="000000"/>
           <w:szCs w:val="28"/>
         </w:rPr>
       </w:pPr>
@@ -1994,7 +2135,140 @@
           <w:rFonts w:cs="Times New Roman"/>
           <w:szCs w:val="28"/>
         </w:rPr>
-        <w:t xml:space="preserve"> с ролью «преподаватель». Используется в целях упрощения интерфейса для конечного пользователя, с целью понимания последним какую информацию необходимо получить: о конкретном студенте или их группе.</w:t>
+        <w:t xml:space="preserve"> с ролью «преподаватель». Используется в целях упрощения интерфейса для конечного пользователя, с целью понимания последним какую информацию необходимо получить: о конкретном студенте или их группе</w:t>
+      </w:r>
+      <w:r>
+        <w:rPr>
+          <w:rFonts w:cs="Times New Roman"/>
+          <w:szCs w:val="28"/>
+        </w:rPr>
+        <w:t>. Взаимодействие данного блока ограничивается связью со следующими блоками</w:t>
+      </w:r>
+      <w:r>
+        <w:rPr>
+          <w:rFonts w:cs="Times New Roman"/>
+          <w:szCs w:val="28"/>
+        </w:rPr>
+        <w:t>:</w:t>
+      </w:r>
+    </w:p>
+    <w:p>
+      <w:pPr>
+        <w:pStyle w:val="a4"/>
+        <w:numPr>
+          <w:ilvl w:val="0"/>
+          <w:numId w:val="1"/>
+        </w:numPr>
+        <w:tabs>
+          <w:tab w:val="num" w:pos="1134"/>
+        </w:tabs>
+        <w:ind w:left="0" w:firstLine="709"/>
+        <w:rPr>
+          <w:rFonts w:cs="Times New Roman"/>
+          <w:szCs w:val="28"/>
+        </w:rPr>
+      </w:pPr>
+      <w:r>
+        <w:rPr>
+          <w:rFonts w:cs="Times New Roman"/>
+          <w:color w:val="000000"/>
+          <w:szCs w:val="28"/>
+        </w:rPr>
+        <w:t>реляционной базы данных</w:t>
+      </w:r>
+      <w:r>
+        <w:rPr>
+          <w:rFonts w:cs="Times New Roman"/>
+          <w:szCs w:val="28"/>
+        </w:rPr>
+        <w:t>;</w:t>
+      </w:r>
+    </w:p>
+    <w:p>
+      <w:pPr>
+        <w:pStyle w:val="a4"/>
+        <w:numPr>
+          <w:ilvl w:val="0"/>
+          <w:numId w:val="1"/>
+        </w:numPr>
+        <w:tabs>
+          <w:tab w:val="num" w:pos="1134"/>
+        </w:tabs>
+        <w:ind w:left="0" w:firstLine="709"/>
+        <w:rPr>
+          <w:rFonts w:cs="Times New Roman"/>
+          <w:szCs w:val="28"/>
+        </w:rPr>
+      </w:pPr>
+      <w:r>
+        <w:rPr>
+          <w:rFonts w:cs="Times New Roman"/>
+          <w:szCs w:val="28"/>
+        </w:rPr>
+        <w:t>меню взаимодействия с пользователем</w:t>
+      </w:r>
+      <w:r>
+        <w:rPr>
+          <w:rFonts w:cs="Times New Roman"/>
+          <w:szCs w:val="28"/>
+          <w:lang w:val="en-US"/>
+        </w:rPr>
+        <w:t>;</w:t>
+      </w:r>
+    </w:p>
+    <w:p>
+      <w:pPr>
+        <w:pStyle w:val="a4"/>
+        <w:numPr>
+          <w:ilvl w:val="0"/>
+          <w:numId w:val="1"/>
+        </w:numPr>
+        <w:tabs>
+          <w:tab w:val="num" w:pos="1134"/>
+        </w:tabs>
+        <w:ind w:left="0" w:firstLine="709"/>
+        <w:rPr>
+          <w:rFonts w:cs="Times New Roman"/>
+          <w:szCs w:val="28"/>
+        </w:rPr>
+      </w:pPr>
+      <w:r>
+        <w:rPr>
+          <w:rFonts w:cs="Times New Roman"/>
+          <w:szCs w:val="28"/>
+        </w:rPr>
+        <w:t>выбора группы учащихся и отображения информации о них</w:t>
+      </w:r>
+    </w:p>
+    <w:p>
+      <w:pPr>
+        <w:pStyle w:val="a4"/>
+        <w:numPr>
+          <w:ilvl w:val="0"/>
+          <w:numId w:val="1"/>
+        </w:numPr>
+        <w:tabs>
+          <w:tab w:val="num" w:pos="1134"/>
+        </w:tabs>
+        <w:ind w:left="0" w:firstLine="709"/>
+        <w:rPr>
+          <w:rFonts w:cs="Times New Roman"/>
+          <w:szCs w:val="28"/>
+        </w:rPr>
+      </w:pPr>
+      <w:r>
+        <w:rPr>
+          <w:rFonts w:cs="Times New Roman"/>
+          <w:szCs w:val="28"/>
+        </w:rPr>
+        <w:t>выбора конкретного учащегося и отображения информации о нем для роли «преподаватель»</w:t>
+      </w:r>
+      <w:r>
+        <w:rPr>
+          <w:rFonts w:cs="Times New Roman"/>
+          <w:szCs w:val="28"/>
+        </w:rPr>
+        <w:t>.</w:t>
       </w:r>
     </w:p>
     <w:p>
@@ -2232,7 +2506,15 @@
           <w:rFonts w:cs="Times New Roman"/>
           <w:szCs w:val="28"/>
         </w:rPr>
-        <w:t>меню взаимодействия с пользователем.</w:t>
+        <w:lastRenderedPageBreak/>
+        <w:t>блок выбора объема отображаемой информации об учащихся</w:t>
+      </w:r>
+      <w:r>
+        <w:rPr>
+          <w:rFonts w:cs="Times New Roman"/>
+          <w:szCs w:val="28"/>
+        </w:rPr>
+        <w:t>.</w:t>
       </w:r>
     </w:p>
     <w:p>
@@ -2434,6 +2716,51 @@
           <w:rFonts w:cs="Times New Roman"/>
           <w:szCs w:val="28"/>
         </w:rPr>
+        <w:t>выбора объема отображаемой информации</w:t>
+      </w:r>
+      <w:r>
+        <w:rPr>
+          <w:rFonts w:cs="Times New Roman"/>
+          <w:szCs w:val="28"/>
+        </w:rPr>
+        <w:t xml:space="preserve"> </w:t>
+      </w:r>
+      <w:r>
+        <w:rPr>
+          <w:rFonts w:cs="Times New Roman"/>
+          <w:szCs w:val="28"/>
+        </w:rPr>
+        <w:t>об учащихся</w:t>
+      </w:r>
+      <w:r>
+        <w:rPr>
+          <w:rFonts w:cs="Times New Roman"/>
+          <w:szCs w:val="28"/>
+        </w:rPr>
+        <w:t>;</w:t>
+      </w:r>
+    </w:p>
+    <w:p>
+      <w:pPr>
+        <w:pStyle w:val="a4"/>
+        <w:numPr>
+          <w:ilvl w:val="0"/>
+          <w:numId w:val="1"/>
+        </w:numPr>
+        <w:tabs>
+          <w:tab w:val="num" w:pos="1134"/>
+        </w:tabs>
+        <w:ind w:left="0" w:firstLine="709"/>
+        <w:rPr>
+          <w:rFonts w:cs="Times New Roman"/>
+          <w:szCs w:val="28"/>
+        </w:rPr>
+      </w:pPr>
+      <w:r>
+        <w:rPr>
+          <w:rFonts w:cs="Times New Roman"/>
+          <w:szCs w:val="28"/>
+        </w:rPr>
         <w:t>меню взаимодействия с пользователем.</w:t>
       </w:r>
     </w:p>
@@ -2453,7 +2780,6 @@
           <w:iCs/>
           <w:szCs w:val="28"/>
         </w:rPr>
-        <w:lastRenderedPageBreak/>
         <w:t>Блок отображения информации о конкретном учащемся для роли «родитель»</w:t>
       </w:r>
       <w:r>
@@ -2591,6 +2917,8 @@
         </w:rPr>
       </w:pPr>
       <w:bookmarkStart w:id="3" w:name="_Hlk100066961"/>
+      <w:bookmarkStart w:id="4" w:name="_GoBack"/>
+      <w:bookmarkEnd w:id="4"/>
       <w:r>
         <w:rPr>
           <w:rFonts w:cs="Times New Roman"/>
@@ -2630,59 +2958,8 @@
           <w:rFonts w:cs="Times New Roman"/>
           <w:szCs w:val="28"/>
         </w:rPr>
-        <w:t>Последние два</w:t>
-      </w:r>
-      <w:r>
-        <w:rPr>
-          <w:rFonts w:cs="Times New Roman"/>
-          <w:szCs w:val="28"/>
-        </w:rPr>
-        <w:t xml:space="preserve"> блок</w:t>
-      </w:r>
-      <w:r>
-        <w:rPr>
-          <w:rFonts w:cs="Times New Roman"/>
-          <w:szCs w:val="28"/>
-        </w:rPr>
-        <w:t>а</w:t>
-      </w:r>
-      <w:r>
-        <w:rPr>
-          <w:rFonts w:cs="Times New Roman"/>
-          <w:szCs w:val="28"/>
-        </w:rPr>
-        <w:t xml:space="preserve"> взаимодейству</w:t>
-      </w:r>
-      <w:r>
-        <w:rPr>
-          <w:rFonts w:cs="Times New Roman"/>
-          <w:szCs w:val="28"/>
-        </w:rPr>
-        <w:t>ю</w:t>
-      </w:r>
-      <w:r>
-        <w:rPr>
-          <w:rFonts w:cs="Times New Roman"/>
-          <w:szCs w:val="28"/>
-        </w:rPr>
-        <w:t>т</w:t>
-      </w:r>
-      <w:r>
-        <w:rPr>
-          <w:rFonts w:cs="Times New Roman"/>
-          <w:szCs w:val="28"/>
-        </w:rPr>
-        <w:t xml:space="preserve"> лишь</w:t>
-      </w:r>
-      <w:r>
-        <w:rPr>
-          <w:rFonts w:cs="Times New Roman"/>
-          <w:szCs w:val="28"/>
-        </w:rPr>
-        <w:t xml:space="preserve"> с блоком реляционной базы данных.</w:t>
-      </w:r>
-      <w:bookmarkStart w:id="4" w:name="_GoBack"/>
-      <w:bookmarkEnd w:id="4"/>
+        <w:t>Последние два блока взаимодействуют лишь с блоком реляционной базы данных.</w:t>
+      </w:r>
     </w:p>
     <w:p>
       <w:pPr>
@@ -3791,7 +4068,7 @@
 </file>
 
 <file path=customXml/itemProps1.xml><?xml version="1.0" encoding="utf-8"?>
-<ds:datastoreItem xmlns:ds="http://schemas.openxmlformats.org/officeDocument/2006/customXml" ds:itemID="{77CBEFCB-BD57-40FB-9B00-ED004F5E77CA}">
+<ds:datastoreItem xmlns:ds="http://schemas.openxmlformats.org/officeDocument/2006/customXml" ds:itemID="{A21DECE9-0F2A-4F8D-93FA-75F2C09239DD}">
   <ds:schemaRefs>
     <ds:schemaRef ds:uri="http://schemas.openxmlformats.org/officeDocument/2006/bibliography"/>
   </ds:schemaRefs>

</xml_diff>